<commit_message>
Strangely, this file was not saved by LibreOffice, but the copy was.
</commit_message>
<xml_diff>
--- a/Rocketship_Education__A_Study_of_Unintended_Consequences.docx
+++ b/Rocketship_Education__A_Study_of_Unintended_Consequences.docx
@@ -279,7 +279,7 @@
       </w:hyperlink>
       <w:r>
         <w:rPr/>
-        <w:t xml:space="preserve"> p. 5). In 2009, Zimmer et al came to the conclusion that charter schools did not substantially affect achievement in nearby traditional public schools (Zimmer et al, 209). One might expect that with so little attention paid to vigorous competition that that goal had little effect on charter schools. But such is not the case. It has at least three consequential unintended effects. Charter schools are constantly in search of students, preferably the right kind of students. Thus they need to be able to market themselves effectively to attract students, and finally, this competition for students makes charter schools view TPSs as the enemy.</w:t>
+        <w:t xml:space="preserve"> p. 5). In 2009, Zimmer et al came to the conclusion that charter schools did not substantially affect achievement in nearby traditional public schools (Zimmer et al, 2009). One might expect that with so little attention paid to vigorous competition that that goal had little effect on charter schools. But such is not the case. It has at least three consequential unintended effects. Charter schools are constantly in search of students, preferably the right kind of students. Thus they need to be able to market themselves effectively to attract students, and finally, this competition for students makes charter schools view TPSs as the enemy.</w:t>
       </w:r>
     </w:p>
     <w:p>
@@ -515,7 +515,7 @@
       </w:r>
       <w:r>
         <w:rPr/>
-        <w:t xml:space="preserve"> For a more in depth treatment of charter school marketing, see Lamberti who dissects charter school marketing in Chicago. He says, “It’s clear that charters use marketing to create customers for their schools not by helping parents make rational choices, but by appealing to values through messages that make charters feel like fresher, better alternatives to traditional public schools” (Lamberti, </w:t>
+        <w:t xml:space="preserve"> For a more in depth treatment of charter school marketing, see Lamberti (2015) who dissects charter school marketing in Chicago. He says, “It’s clear that charters use marketing to create customers for their schools not by helping parents make rational choices, but by appealing to values through messages that make charters feel like fresher, better alternatives to traditional public schools” (Lamberti, </w:t>
       </w:r>
       <w:hyperlink w:anchor="_bookmark18">
         <w:r>
@@ -2772,7 +2772,7 @@
       </w:pPr>
       <w:r>
         <w:rPr/>
-        <w:t>Charter schools owning their own facilities has in turn caused charter schools to borrow heavily and to structure themselves so that they pay themselves rent. This seeming impossibility occurs because Rocketship Education doesn’t own any school facilities: Launchpad Development Company does. Rocketship owns individual schools which rent facilities from LLCs that each own exactly one school, and these LLCs are owned by Launchpad Development Company. And Launchpad Development Company is owned by Rocketship. So each school pays rent to an LLC that owns that school’s facilities.</w:t>
+        <w:t>Charter schools owning their own facilities has in turn caused charter schools to borrow heavily and also to structure themselves so that they pay themselves rent. This seeming impossibility occurs because Rocketship Education owns individual schools, but not their facilities. Instead, a separate entity, owned by Rocketship, Launchpad Development Company owns school facilities. (Rocketship’s corporate structure is discussed more fully at the end of the section “Sweeps”.)</w:t>
       </w:r>
     </w:p>
     <w:p>
@@ -2782,7 +2782,7 @@
       </w:pPr>
       <w:r>
         <w:rPr/>
-        <w:t>This paying rent to oneself is hugely profitable because SB740 subsidizes lease payments to the tune of 75%, which if one analyzes it, means that the cost of a lease is no longer the 25% that SB740 doesn’t cover. Rocketship pays rent to itself at a net cost of zero, and then gets back 75% of the rent it paid itself. So instead of a lease costing a net of 25%, SB740 turns the cost into a return of 75% of the rent minus the net cost of owning the property (principal + interest + maintenance). But the real benefit comes when the property is paid off because SB740 payments continue indefinitely at the same rate.</w:t>
+        <w:t>This paying rent to oneself is hugely profitable because SB740 subsidizes 75% of the rent. This means that the cost of a lease is no longer the 25% that SB740 doesn’t cover. Rocketship pays rent to itself at a net cost of zero, and then gets back 75% of the rent it paid itself. So instead of a lease costing a net of 25%, SB740 turns the cost into a return of 75% of the rent minus the net cost of owning the property (principal + interest + maintenance). But the real benefit comes after the property is paid off because SB740 payments continue indefinitely at the same rate.</w:t>
       </w:r>
     </w:p>
     <w:p>
@@ -2841,14 +2841,14 @@
         <w:rPr>
           <w:rFonts w:eastAsia="Alegreya" w:cs="Alegreya" w:ascii="Alegreya" w:hAnsi="Alegreya"/>
         </w:rPr>
-        <w:t>–47663.</w:t>
+        <w:t>–47663).</w:t>
       </w:r>
       <w:r>
         <w:rPr>
           <w:b w:val="false"/>
           <w:bCs w:val="false"/>
         </w:rPr>
-        <w:t xml:space="preserve"> This provides a huge amount of flexibility to charter schools in choosing how they teach, how long the school day is, and the size of a class. If one wishes charter schools to powerhouses of innovatation, then exempting them from most of the Education Code makes sense.</w:t>
+        <w:t xml:space="preserve"> This provides a huge amount of flexibility to charter schools in choosing how they teach, how long their school day is, and their class sizes. If one wishes charter schools to be powerhouses of innovation, then exempting them from most of the Education Code might make sense.</w:t>
       </w:r>
       <w:r>
         <w:rPr>
@@ -2896,7 +2896,7 @@
       </w:pPr>
       <w:r>
         <w:rPr/>
-        <w:t>Blended learning is a when a student spends part of their day under the direct supervision of a teacher (face-to-face instruction) and part of their day interacting with a computer program (technology-based instruction), where the teacher isn’t directly supervising the class. If one takes an expansive view of blended learning, then correspondence classes in the mid-1800’s would qualify as using a blended model of learning. Nowadays, blended learning means interacting with a computer running an edtech program.</w:t>
+        <w:t>Blended learning is a when a student spends part of their day under the direct supervision of a teacher (face-to-face instruction) and part of their day interacting with a computer program (technology-based instruction), where the teacher isn’t directly supervising the class. If one takes an expansive view of blended learning, then correspondence classes in the mid-1800’s would qualify as using a blended model of learning. Nowadays, blended learning only means interacting with a computer running an edtech program.</w:t>
       </w:r>
     </w:p>
     <w:p>
@@ -2906,7 +2906,7 @@
       </w:pPr>
       <w:r>
         <w:rPr/>
-        <w:t>Rocketship pioneered the blended classroom right from their start because they claimed that this allows students to get individualized instruction which exactly met their instructional needs at exactly the time needed.</w:t>
+        <w:t>Rocketship pioneered the blended classroom right from their start because they claimed that this allows students to get individualized instruction at exactly the right time.</w:t>
       </w:r>
       <w:r>
         <w:rPr>
@@ -2979,7 +2979,7 @@
       </w:pPr>
       <w:r>
         <w:rPr/>
-        <w:t>Sweeps are when charter schools sweep all of their revenue into another organization, either a for-profit educational management organization (EMO) or a non-profit charter school management organization (CMO). which then manages their finances.  In California, since it is illegal for a non-profit (i.e. Rocketship Education) to transfer assets (i.e. revenue) to an entity that is not itself a non-profit, the organization into which all revenue is swept must also be a non-profit; EMOs are not allowed.</w:t>
+        <w:t>Sweeps are when a charter school sweeps all of their revenue into another organization, either a for-profit educational management organization (EMO) or a non-profit charter school management organization (CMO), which then completely manages their finances.  In California, since it is illegal for a non-profit (i.e. Rocketship Education) to transfer assets (i.e. revenue) to an entity that is not itself a non-profit, the organization into which all revenue is swept must also be a non-profit; EMOs are not allowed.</w:t>
       </w:r>
       <w:r>
         <w:rPr>
@@ -2987,6 +2987,10 @@
         </w:rPr>
         <w:footnoteReference w:id="22"/>
       </w:r>
+      <w:r>
+        <w:rPr/>
+        <w:t xml:space="preserve"> Sweeps into for-profit EMOs are clearly a way to bypass the requirement that public schools be transparent, and serve as poster child for how to make money due to an unintended consequence, an oversight in the law.</w:t>
+      </w:r>
     </w:p>
     <w:p>
       <w:pPr>
@@ -2995,7 +2999,7 @@
       </w:pPr>
       <w:r>
         <w:rPr/>
-        <w:t>Sweeps into for-profit EMOs are clearly a way to bypass the requirement that public schools be transparent, and serve as poster child for how to make money due to an unintended consequence, an oversight in the law.</w:t>
+        <w:t>Rocketship exercises fiscal oversight of its schools through a division, not a separate legal entity, that “is organized to manage, operate, guide, direct, and promote a network of public elementary charter schools” (CliftonLarsonAllen, 2022). Rocketship Support Network (RSN), but does not sweep its revenues into RSN. Instead RSN charges management and facility fees that come to 35% of a school’s revenue and functions much like a franchisor with individual schools as franchisees. Although Rocketship does not sweep its revenues into another organization, its corporate structure is nothing like what charter school law envisioned.</w:t>
       </w:r>
     </w:p>
     <w:p>
@@ -3005,7 +3009,27 @@
       </w:pPr>
       <w:r>
         <w:rPr/>
-        <w:t>Rocketship exercises fiscal oversight of its schools through a division that “is organized to manage, operate, guide, direct, and promote a network of public elementary charter schools”. Rocketship Support Network (RSN), but does not sweep its revenues into RSN. Instead RSN charges management and facility fees that come to 35% of a school’s revenue and functions much like a franchisor with individual schools being franchisees. Although Rocketship does not sweep its revenues into another organization, its corporate structure is nothing like what charter school law envisioned.</w:t>
+        <w:t xml:space="preserve">Each Rocketship school is its own LLC, and there is a corresponding LLC which owns that school’s facilities. All the facilities LLCs are owned by a 509(a)(3) supporting charity called Launchpad Development Company whose only purpose is to own the facility LLCs. Rocketship Education owns all the school LLCs and Launchpad Development Company. Rocketship is a 501(c)(3) non-profit, public benefit corporation, as are all of the LLCs. </w:t>
+      </w:r>
+    </w:p>
+    <w:p>
+      <w:pPr>
+        <w:pStyle w:val="BodyText"/>
+        <w:rPr/>
+      </w:pPr>
+      <w:r>
+        <w:rPr/>
+        <w:t xml:space="preserve">The purpose of this corporate organization is to insulate each school from all other schools, to insulate Rocketship Education, the parent company, from any real estate liability, but to allow one entity, not Rocketship Education, but Launchpad Development Company, to be responsible for all real estate. </w:t>
+      </w:r>
+    </w:p>
+    <w:p>
+      <w:pPr>
+        <w:pStyle w:val="BodyText"/>
+        <w:rPr/>
+      </w:pPr>
+      <w:r>
+        <w:rPr/>
+        <w:t>Since Rocketship doesn’t seem interested in hiding anything (all of its financial statements were at one time available on its web site), there isn’t any reason for a sweep into a for-profit EMO.</w:t>
       </w:r>
     </w:p>
     <w:p>
@@ -3039,7 +3063,7 @@
           <w:i w:val="false"/>
           <w:iCs w:val="false"/>
         </w:rPr>
-        <w:t xml:space="preserve"> (In the Public Interest, 2018) cataloged over 30 cases of fraud and waste from 1997</w:t>
+        <w:t xml:space="preserve"> (In the Public Interest, 2018) which cataloged over 30 cases of fraud and waste from 1997</w:t>
       </w:r>
       <w:r>
         <w:rPr>
@@ -3047,7 +3071,7 @@
           <w:i w:val="false"/>
           <w:iCs w:val="false"/>
         </w:rPr>
-        <w:t xml:space="preserve">–2017 that cost taxpayers much more than the $150M. Since in 11 of the cases, the amount of the fraud couldn’t be determined, the actual amount is probably much greater than $15oM that was recorded. In 2019, a massive $400M fraud was uncovered in the A3 charter school case in San Diego (Taketa, 2021). </w:t>
+        <w:t>–2017 that cost taxpayers more $150M. Since in 11 of the cases, the amount of the fraud couldn’t be determined, the actual amount is certainly much greater than $15oM that was discovered. In 2019, a massive $400M fraud was uncovered in the A3 Charter School case in San Diego (Taketa, 2021). Eventually, two people pleaded guilty and are returning $210M (Sierra, 2021).</w:t>
       </w:r>
     </w:p>
     <w:p>
@@ -3057,7 +3081,7 @@
       </w:pPr>
       <w:r>
         <w:rPr/>
-        <w:t xml:space="preserve">This last instance of fraud triggered the the California Charter Authorizing Professionals (CCAP) to convene an Anti-Fraud Task Force to make recommendations that would address a potential loss of trust in charter schools. The report was issued in April 2024 (Patterson, D., &amp; Hutton, T., 2024) and made 20 separate recommendations that fell into three groups: preventing &amp; detecting fraud, getting help when fraud has been detected, and going beyond best practices (p. 8). </w:t>
+        <w:t xml:space="preserve">This last instance of fraud triggered the the California Charter Authorizing Professionals (CCAP) to convene an Anti-Fraud Task Force to make recommendations that would address a potential loss of trust in charter schools. The report was issued in April 2024 (Patterson &amp; Hutton, 2024) and made 20 separate recommendations that fell into three groups: preventing &amp; detecting fraud, getting help when fraud has been detected, and going beyond best practices (p. 8). </w:t>
       </w:r>
     </w:p>
     <w:p>
@@ -3077,7 +3101,7 @@
       </w:pPr>
       <w:r>
         <w:rPr/>
-        <w:t>Fundamentally, charter schools in California have been set up with the assumption that everyone is honest, has good intentions, and is dedicated to serving the public good. As such, the original charter school law paid scant attention to the damage that bad actors could do. There is just one mention of finances, and that’s to require the initial petition to describe how an annual financial audit is to be performed. Subsequent legislation has tightened oversight, transparency, and auditing, but as A3 Charter Schools has shown, not enough. Despite the known fraud and the legislature’s inability to pass legislation to address fraud, it’s fair to say that the extent of fraud in charter schools has been an unintended consequence of charter school law.</w:t>
+        <w:t>Fundamentally, charter schools in California have been set up with the assumption that everyone is honest, has good intentions, and is dedicated to serving the public good. As such, the original charter school law paid scant attention to the damage that bad actors could do. There is just one mention of finances, and that’s to require the initial petition to describe how an annual financial audit is to be performed. Subsequent legislation has tightened oversight, transparency, and auditing, but as A3 Charter Schools has shown, not enough. Despite the known fraud and the legislature’s inability to pass legislation to address fraud, it’s fair to say that the extent of fraud in charter schools has been a glaring unintended consequence of charter school law.</w:t>
       </w:r>
     </w:p>
     <w:p>
@@ -3087,7 +3111,19 @@
       </w:pPr>
       <w:r>
         <w:rPr/>
-        <w:t xml:space="preserve">Rocketship has been the recipient of letters from the California Department of Education about late reporting, inaccurate enrollment counts, inadequate teacher credentialing, but not for fraud. </w:t>
+        <w:t>Rocketship has been the recipient of letters from the California Department of Education about late reporting, inaccurate enrollment counts, inadequate teacher credentialing, but not for fraud. Nor has an examination of Rocketship’s financial statements from 2006</w:t>
+      </w:r>
+      <w:r>
+        <w:rPr>
+          <w:rFonts w:eastAsia="Alegreya" w:cs="Alegreya" w:ascii="Alegreya" w:hAnsi="Alegreya"/>
+        </w:rPr>
+        <w:t>–</w:t>
+      </w:r>
+      <w:r>
+        <w:rPr>
+          <w:rFonts w:eastAsia="Palatino Linotype" w:cs="Palatino Linotype"/>
+        </w:rPr>
+        <w:t>2022 revealed any fraudulent activity. There are some questionable travel expenses, $7M worth, but no red flags.</w:t>
       </w:r>
     </w:p>
     <w:p>
@@ -3127,7 +3163,7 @@
       </w:pPr>
       <w:r>
         <w:rPr/>
-        <w:t>A first step would be to require charter schools to mirror the structure of every public school district in California: a single entity owns all assets. Charter schools could own, like public school districts, their own facilities, but they would, just like public schools districts, have to ask voters for approval for a bond measure to finance the acquisition and construction of school facilities. No doubt, charter schools would object that voters would never do this, and that’s the point: right now, voters pay for facilities that they had no say in financing.</w:t>
+        <w:t xml:space="preserve">In any proposal to restructure charter schools, one must try to anticipate consequence so they don’t become unintended consequences. Of course, there are always going to be unintended consequences, but if they are minor compared to what triggered them, they can be deemed acceptable. </w:t>
       </w:r>
     </w:p>
     <w:p>
@@ -3137,7 +3173,7 @@
       </w:pPr>
       <w:r>
         <w:rPr/>
-        <w:t>If charter schools chose to lease facilities, they would have to lease only from truly unrelated entities. At no point in an ownership chain should a charter school operator have a beneficial ownership of an entity in the chain. (Beneficial ownership is broader than controlling interest.)</w:t>
+        <w:t>A first step would be to require charter schools to mirror the structure of every public school district in California: a single entity owns all assets. Charter schools could own, like public school districts, their own facilities, but they would, just like public schools districts, have to ask voters for approval for a bond measure to finance the acquisition and construction of school facilities. No doubt, charter schools would object that voters would never do this, but that’s the point: right now, voters pay for facilities that they had no say in financing. Another consequence of mandating a single ownership structure would be that charter schools would be more likely to ask public school districts for reasonably equivalent facilities. Currently, if districts don’t have unused space, they must create space to accommodate charter school students. However, this is a statutory requirement and can be changed by the Legislature.</w:t>
       </w:r>
     </w:p>
     <w:p>
@@ -3147,7 +3183,17 @@
       </w:pPr>
       <w:r>
         <w:rPr/>
-        <w:t>Another change should be to implement into law all the recommendations of the the CCAP Anti-Fraud Task Force with the addition of making any person who touches school many be a mandated fraud reported, just like any person in contact with children are mandated child abuse reporters. This would make failing to report a fraud or a suspected fraud a crime.</w:t>
+        <w:t>If charter schools chose to lease facilities, they should be required to lease only from truly unrelated entities. At no point in an ownership chain should a charter school operator, administrator, relative thereof, have a beneficial ownership in an entity in the ownership chain.</w:t>
+      </w:r>
+      <w:r>
+        <w:rPr>
+          <w:rStyle w:val="FootnoteReference"/>
+        </w:rPr>
+        <w:footnoteReference w:id="23"/>
+      </w:r>
+      <w:r>
+        <w:rPr/>
+        <w:t xml:space="preserve"> (Beneficial ownership is broader than controlling interest.)</w:t>
       </w:r>
     </w:p>
     <w:p>
@@ -3157,7 +3203,53 @@
       </w:pPr>
       <w:r>
         <w:rPr/>
+        <w:t>Another change should be to implement into law all the recommendations of the the CCAP Anti-Fraud Task Force with the addition of making any person who works in a charter school, or has a financial interest in a charter school, be a mandated fraud reported, just like a person in contact with children in public schools is a mandated child abuse reporter. This would make failing to report a fraud or a suspected fraud a crime.</w:t>
+      </w:r>
+    </w:p>
+    <w:p>
+      <w:pPr>
+        <w:pStyle w:val="BodyText"/>
+        <w:rPr/>
+      </w:pPr>
+      <w:r>
+        <w:rPr/>
+        <w:t>An area in which the CCAP Anti-Fraud Task Force did not make a recommendation is when a Californian charter school or CMO funds an expansion into another state. The reason this is problematic is that whenever Californian taxpayer money leaves California, it is no longer subject to California law and regulation. For example, in the 2013-14 school year, Rocketship’s first school out-of-state school was granted $1.1M and loaned $650K to support operations of Rocketship’s Southside Community Prep charter school in Milwaukee, WI. In some form or fashion, all or part of this money comes from Californian taxpayers and is no longer under the purvey of authorities in California. The law in California should be changed either to allow equivalent access to out-of-state charter schools funded by Californian taxpayer money, or to ban the practice entirely.</w:t>
+      </w:r>
+    </w:p>
+    <w:p>
+      <w:pPr>
+        <w:pStyle w:val="BodyText"/>
+        <w:rPr/>
+      </w:pPr>
+      <w:r>
+        <w:rPr/>
         <w:t>Finally, the California Legislature should consider withdrawing the exemption from the Ed Code that charter schools enjoy. It’s hard to think of an argument of why TPSs should be subject to the code, and charter schools should not.</w:t>
+      </w:r>
+      <w:r>
+        <w:rPr>
+          <w:rStyle w:val="FootnoteReference"/>
+        </w:rPr>
+        <w:footnoteReference w:id="24"/>
+      </w:r>
+      <w:r>
+        <w:rPr/>
+        <w:t xml:space="preserve"> If one assumes that the exemption from the Ed Code is a requirement in order to innovate, then charter schools are not doing well compared to TPSs, because, on average, charter schools perform no better than TPSs even though they enjoy greater flexibility. </w:t>
+      </w:r>
+      <w:r>
+        <w:rPr>
+          <w:rStyle w:val="FootnoteReference"/>
+        </w:rPr>
+        <w:footnoteReference w:id="25"/>
+      </w:r>
+    </w:p>
+    <w:p>
+      <w:pPr>
+        <w:pStyle w:val="BodyText"/>
+        <w:rPr/>
+      </w:pPr>
+      <w:r>
+        <w:rPr/>
+        <w:t>These five recommendations would go a long way to eliminate the unintended consequences of charter school law in California.</w:t>
       </w:r>
       <w:r>
         <w:br w:type="page"/>
@@ -3807,7 +3899,7 @@
           <w:szCs w:val="26"/>
           <w:u w:val="none" w:color="000000"/>
         </w:rPr>
-        <w:t xml:space="preserve">CliftonLarsonAllen LLP (2022). </w:t>
+        <w:t xml:space="preserve">CliftonLarsonAllen (2022). </w:t>
       </w:r>
       <w:r>
         <w:rPr>
@@ -3836,6 +3928,49 @@
           <w:u w:val="none" w:color="000000"/>
         </w:rPr>
         <w:t>Glendora, CA</w:t>
+      </w:r>
+    </w:p>
+    <w:p>
+      <w:pPr>
+        <w:pStyle w:val="Reference"/>
+        <w:rPr/>
+      </w:pPr>
+      <w:r>
+        <w:rPr>
+          <w:rFonts w:ascii="Alegreya" w:hAnsi="Alegreya"/>
+          <w:color w:val="000000"/>
+          <w:w w:val="90"/>
+          <w:sz w:val="26"/>
+          <w:szCs w:val="26"/>
+          <w:u w:val="none" w:color="000000"/>
+        </w:rPr>
+        <w:t xml:space="preserve">Garcia, D. (2018). </w:t>
+      </w:r>
+      <w:r>
+        <w:rPr>
+          <w:rFonts w:ascii="Alegreya" w:hAnsi="Alegreya"/>
+          <w:i/>
+          <w:iCs/>
+          <w:color w:val="000000"/>
+          <w:w w:val="90"/>
+          <w:sz w:val="26"/>
+          <w:szCs w:val="26"/>
+          <w:u w:val="none" w:color="000000"/>
+        </w:rPr>
+        <w:t>School Choice.</w:t>
+      </w:r>
+      <w:r>
+        <w:rPr>
+          <w:rFonts w:ascii="Alegreya" w:hAnsi="Alegreya"/>
+          <w:i w:val="false"/>
+          <w:iCs w:val="false"/>
+          <w:color w:val="000000"/>
+          <w:w w:val="90"/>
+          <w:sz w:val="26"/>
+          <w:szCs w:val="26"/>
+          <w:u w:val="none" w:color="000000"/>
+        </w:rPr>
+        <w:t xml:space="preserve"> MIT Press Essential Knowledge Series.</w:t>
       </w:r>
     </w:p>
     <w:p>
@@ -6842,236 +6977,30 @@
           <w:szCs w:val="26"/>
           <w:u w:val="none" w:color="000000"/>
         </w:rPr>
-        <w:t>Superior</w:t>
-      </w:r>
-      <w:r>
-        <w:rPr>
-          <w:rFonts w:ascii="Alegreya" w:hAnsi="Alegreya"/>
-          <w:color w:val="000000"/>
-          <w:spacing w:val="3"/>
-          <w:sz w:val="26"/>
-          <w:szCs w:val="26"/>
-          <w:u w:val="none" w:color="000000"/>
-        </w:rPr>
-        <w:t xml:space="preserve"> </w:t>
-      </w:r>
-      <w:r>
-        <w:rPr>
-          <w:rFonts w:ascii="Alegreya" w:hAnsi="Alegreya"/>
-          <w:color w:val="000000"/>
-          <w:w w:val="90"/>
-          <w:sz w:val="26"/>
-          <w:szCs w:val="26"/>
-          <w:u w:val="none" w:color="000000"/>
-        </w:rPr>
-        <w:t>Court</w:t>
-      </w:r>
-      <w:r>
-        <w:rPr>
-          <w:rFonts w:ascii="Alegreya" w:hAnsi="Alegreya"/>
-          <w:color w:val="000000"/>
-          <w:spacing w:val="4"/>
-          <w:sz w:val="26"/>
-          <w:szCs w:val="26"/>
-          <w:u w:val="none" w:color="000000"/>
-        </w:rPr>
-        <w:t xml:space="preserve"> </w:t>
-      </w:r>
-      <w:r>
-        <w:rPr>
-          <w:rFonts w:ascii="Alegreya" w:hAnsi="Alegreya"/>
-          <w:color w:val="000000"/>
-          <w:w w:val="90"/>
-          <w:sz w:val="26"/>
-          <w:szCs w:val="26"/>
-          <w:u w:val="none" w:color="000000"/>
-        </w:rPr>
-        <w:t>of</w:t>
-      </w:r>
-      <w:r>
-        <w:rPr>
-          <w:rFonts w:ascii="Alegreya" w:hAnsi="Alegreya"/>
-          <w:color w:val="000000"/>
-          <w:spacing w:val="4"/>
-          <w:sz w:val="26"/>
-          <w:szCs w:val="26"/>
-          <w:u w:val="none" w:color="000000"/>
-        </w:rPr>
-        <w:t xml:space="preserve"> </w:t>
-      </w:r>
-      <w:r>
-        <w:rPr>
-          <w:rFonts w:ascii="Alegreya" w:hAnsi="Alegreya"/>
-          <w:color w:val="000000"/>
-          <w:w w:val="90"/>
-          <w:sz w:val="26"/>
-          <w:szCs w:val="26"/>
-          <w:u w:val="none" w:color="000000"/>
-        </w:rPr>
-        <w:t>Sonoma.</w:t>
-      </w:r>
-      <w:r>
-        <w:rPr>
-          <w:rFonts w:ascii="Alegreya" w:hAnsi="Alegreya"/>
-          <w:color w:val="000000"/>
-          <w:spacing w:val="-2"/>
-          <w:sz w:val="26"/>
-          <w:szCs w:val="26"/>
-          <w:u w:val="none" w:color="000000"/>
-        </w:rPr>
-        <w:t xml:space="preserve"> </w:t>
-      </w:r>
-      <w:r>
-        <w:rPr>
-          <w:rFonts w:ascii="Alegreya" w:hAnsi="Alegreya"/>
-          <w:color w:val="000000"/>
-          <w:w w:val="90"/>
-          <w:sz w:val="26"/>
-          <w:szCs w:val="26"/>
-          <w:u w:val="none" w:color="000000"/>
-        </w:rPr>
-        <w:t>(2003).</w:t>
-      </w:r>
-      <w:r>
-        <w:rPr>
-          <w:rFonts w:ascii="Alegreya" w:hAnsi="Alegreya"/>
-          <w:color w:val="000000"/>
-          <w:spacing w:val="-3"/>
-          <w:sz w:val="26"/>
-          <w:szCs w:val="26"/>
-          <w:u w:val="none" w:color="000000"/>
-        </w:rPr>
-        <w:t xml:space="preserve"> </w:t>
-      </w:r>
-      <w:r>
-        <w:rPr>
-          <w:rFonts w:ascii="Alegreya" w:hAnsi="Alegreya"/>
-          <w:i/>
-          <w:color w:val="000000"/>
-          <w:w w:val="90"/>
-          <w:sz w:val="26"/>
-          <w:szCs w:val="26"/>
-          <w:u w:val="none" w:color="000000"/>
-        </w:rPr>
-        <w:t>Charter</w:t>
-      </w:r>
-      <w:r>
-        <w:rPr>
-          <w:rFonts w:ascii="Alegreya" w:hAnsi="Alegreya"/>
-          <w:i/>
-          <w:color w:val="000000"/>
-          <w:spacing w:val="-6"/>
-          <w:sz w:val="26"/>
-          <w:szCs w:val="26"/>
-          <w:u w:val="none" w:color="000000"/>
-        </w:rPr>
-        <w:t xml:space="preserve"> </w:t>
-      </w:r>
-      <w:r>
-        <w:rPr>
-          <w:rFonts w:ascii="Alegreya" w:hAnsi="Alegreya"/>
-          <w:i/>
-          <w:color w:val="000000"/>
-          <w:w w:val="90"/>
-          <w:sz w:val="26"/>
-          <w:szCs w:val="26"/>
-          <w:u w:val="none" w:color="000000"/>
-        </w:rPr>
-        <w:t>public</w:t>
-      </w:r>
-      <w:r>
-        <w:rPr>
-          <w:rFonts w:ascii="Alegreya" w:hAnsi="Alegreya"/>
-          <w:i/>
-          <w:color w:val="000000"/>
-          <w:spacing w:val="-5"/>
-          <w:sz w:val="26"/>
-          <w:szCs w:val="26"/>
-          <w:u w:val="none" w:color="000000"/>
-        </w:rPr>
-        <w:t xml:space="preserve"> </w:t>
-      </w:r>
-      <w:r>
-        <w:rPr>
-          <w:rFonts w:ascii="Alegreya" w:hAnsi="Alegreya"/>
-          <w:i/>
-          <w:color w:val="000000"/>
-          <w:w w:val="90"/>
-          <w:sz w:val="26"/>
-          <w:szCs w:val="26"/>
-          <w:u w:val="none" w:color="000000"/>
-        </w:rPr>
-        <w:t>schools</w:t>
-      </w:r>
-      <w:r>
-        <w:rPr>
-          <w:rFonts w:ascii="Alegreya" w:hAnsi="Alegreya"/>
-          <w:color w:val="000000"/>
-          <w:w w:val="90"/>
-          <w:sz w:val="26"/>
-          <w:szCs w:val="26"/>
-          <w:u w:val="none" w:color="000000"/>
-        </w:rPr>
-        <w:t>.</w:t>
-      </w:r>
-      <w:r>
-        <w:rPr>
-          <w:rFonts w:ascii="Alegreya" w:hAnsi="Alegreya"/>
-          <w:color w:val="000000"/>
-          <w:spacing w:val="-3"/>
-          <w:sz w:val="26"/>
-          <w:szCs w:val="26"/>
-          <w:u w:val="none" w:color="000000"/>
-        </w:rPr>
-        <w:t xml:space="preserve"> </w:t>
-      </w:r>
-      <w:r>
-        <w:rPr>
-          <w:rFonts w:ascii="Alegreya" w:hAnsi="Alegreya"/>
-          <w:color w:val="000000"/>
-          <w:w w:val="90"/>
-          <w:sz w:val="26"/>
-          <w:szCs w:val="26"/>
-          <w:u w:val="none" w:color="000000"/>
-        </w:rPr>
-        <w:t>Sonoma,</w:t>
-      </w:r>
-      <w:r>
-        <w:rPr>
-          <w:rFonts w:ascii="Alegreya" w:hAnsi="Alegreya"/>
-          <w:color w:val="000000"/>
-          <w:spacing w:val="-3"/>
-          <w:sz w:val="26"/>
-          <w:szCs w:val="26"/>
-          <w:u w:val="none" w:color="000000"/>
-        </w:rPr>
-        <w:t xml:space="preserve"> </w:t>
-      </w:r>
-      <w:r>
-        <w:rPr>
-          <w:rFonts w:ascii="Alegreya" w:hAnsi="Alegreya"/>
-          <w:color w:val="000000"/>
-          <w:spacing w:val="-5"/>
-          <w:w w:val="90"/>
-          <w:sz w:val="26"/>
-          <w:szCs w:val="26"/>
-          <w:u w:val="none" w:color="000000"/>
-        </w:rPr>
-        <w:t>CA.</w:t>
-      </w:r>
-      <w:bookmarkStart w:id="12" w:name="_bookmark22"/>
-      <w:bookmarkEnd w:id="12"/>
-      <w:r>
-        <w:rPr>
-          <w:rFonts w:ascii="Alegreya" w:hAnsi="Alegreya"/>
-          <w:color w:val="000000"/>
-          <w:spacing w:val="-5"/>
-          <w:w w:val="90"/>
-          <w:sz w:val="26"/>
-          <w:szCs w:val="26"/>
-          <w:u w:val="none" w:color="000000"/>
-        </w:rPr>
-        <w:t xml:space="preserve"> </w:t>
+        <w:t xml:space="preserve">Sierra, T. (2021). </w:t>
+      </w:r>
+      <w:r>
+        <w:rPr>
+          <w:rFonts w:ascii="Alegreya" w:hAnsi="Alegreya"/>
+          <w:i/>
+          <w:color w:val="000000"/>
+          <w:w w:val="90"/>
+          <w:sz w:val="26"/>
+          <w:szCs w:val="26"/>
+          <w:u w:val="none" w:color="000000"/>
+        </w:rPr>
+        <w:t>Guilty Pleas in A3 Charter School Case Leads to Return of Over $210 Million in Assets</w:t>
+      </w:r>
+      <w:r>
+        <w:rPr>
+          <w:rFonts w:ascii="Alegreya" w:hAnsi="Alegreya"/>
+          <w:color w:val="000000"/>
+          <w:w w:val="90"/>
+          <w:sz w:val="26"/>
+          <w:szCs w:val="26"/>
+          <w:u w:val="none" w:color="000000"/>
+        </w:rPr>
+        <w:t xml:space="preserve">. </w:t>
       </w:r>
       <w:hyperlink r:id="rId14">
         <w:r>
@@ -7079,23 +7008,12 @@
             <w:rStyle w:val="Hyperlink"/>
             <w:rFonts w:ascii="Fira Mono" w:hAnsi="Fira Mono"/>
             <w:color w:val="000000"/>
+            <w:w w:val="90"/>
             <w:sz w:val="20"/>
             <w:szCs w:val="20"/>
             <w:u w:val="none" w:color="000000"/>
           </w:rPr>
-          <w:t>https://sonoma.courts.ca.gov/system/files?file=charterpublic-</w:t>
-        </w:r>
-        <w:r>
-          <w:rPr>
-            <w:rStyle w:val="Hyperlink"/>
-            <w:rFonts w:ascii="Fira Mono" w:hAnsi="Fira Mono"/>
-            <w:color w:val="000000"/>
-            <w:spacing w:val="-2"/>
-            <w:sz w:val="20"/>
-            <w:szCs w:val="20"/>
-            <w:u w:val="none" w:color="000000"/>
-          </w:rPr>
-          <w:t>schools.pdf</w:t>
+          <w:t>https://www.sdcda.org/content/office/newsroom/tempDownloads/560efe3c-10b6-4487-adaf-14e7487e4af0_A3%20Charter%20Guilty%20Pleas%20News%20Release%202-26-2021.pdf</w:t>
         </w:r>
       </w:hyperlink>
     </w:p>
@@ -7113,7 +7031,7 @@
           <w:szCs w:val="26"/>
           <w:u w:val="none" w:color="000000"/>
         </w:rPr>
-        <w:t xml:space="preserve">Taketa, K (2021). </w:t>
+        <w:t xml:space="preserve">Superior Court of Sonoma. (2003). Charter public schools. Sonoma, CA. https://sonoma.courts.ca.gov/system/files?file=charterpublic-schools.pdfTaketa, K (2021). </w:t>
       </w:r>
       <w:r>
         <w:rPr>
@@ -7504,8 +7422,8 @@
           </w:rPr>
           <w:t xml:space="preserve">https://www.sri.com/wp- </w:t>
         </w:r>
-        <w:bookmarkStart w:id="13" w:name="_bookmark23_Copy_1_Copy_1"/>
-        <w:bookmarkEnd w:id="13"/>
+        <w:bookmarkStart w:id="12" w:name="_bookmark23_Copy_1_Copy_1"/>
+        <w:bookmarkEnd w:id="12"/>
         <w:r>
           <w:rPr>
             <w:rStyle w:val="Hyperlink"/>
@@ -7602,8 +7520,8 @@
         <w:pStyle w:val="Reference"/>
         <w:rPr/>
       </w:pPr>
-      <w:bookmarkStart w:id="14" w:name="_bookmark24"/>
-      <w:bookmarkEnd w:id="14"/>
+      <w:bookmarkStart w:id="13" w:name="_bookmark24"/>
+      <w:bookmarkEnd w:id="13"/>
       <w:r>
         <w:rPr>
           <w:rFonts w:ascii="Alegreya" w:hAnsi="Alegreya"/>
@@ -7936,7 +7854,7 @@
       <mc:AlternateContent>
         <mc:Choice Requires="wps">
           <w:drawing>
-            <wp:anchor behindDoc="1" distT="0" distB="0" distL="0" distR="0" simplePos="0" locked="0" layoutInCell="0" allowOverlap="1" relativeHeight="46">
+            <wp:anchor behindDoc="1" distT="0" distB="0" distL="0" distR="0" simplePos="0" locked="0" layoutInCell="0" allowOverlap="1" relativeHeight="52">
               <wp:simplePos x="0" y="0"/>
               <wp:positionH relativeFrom="page">
                 <wp:posOffset>3736975</wp:posOffset>
@@ -8008,7 +7926,7 @@
                               <w:spacing w:val="-5"/>
                               <w:color w:val="000000"/>
                             </w:rPr>
-                            <w:t>24</w:t>
+                            <w:t>27</w:t>
                           </w:r>
                           <w:r>
                             <w:rPr>
@@ -8071,7 +7989,7 @@
                         <w:spacing w:val="-5"/>
                         <w:color w:val="000000"/>
                       </w:rPr>
-                      <w:t>24</w:t>
+                      <w:t>27</w:t>
                     </w:r>
                     <w:r>
                       <w:rPr>
@@ -8612,8 +8530,8 @@
         </w:rPr>
         <w:t xml:space="preserve"> </w:t>
       </w:r>
-      <w:bookmarkStart w:id="15" w:name="_bookmark7_Copy_1_Copy_1_Copy_1_Copy_1"/>
-      <w:bookmarkEnd w:id="15"/>
+      <w:bookmarkStart w:id="14" w:name="_bookmark7_Copy_1_Copy_1_Copy_1_Copy_1_C"/>
+      <w:bookmarkEnd w:id="14"/>
       <w:r>
         <w:rPr>
           <w:sz w:val="20"/>
@@ -9010,10 +8928,10 @@
         <w:rPr/>
         <w:t xml:space="preserve"> </w:t>
       </w:r>
-      <w:bookmarkStart w:id="16" w:name="_bookmark11_Copy_1_Copy_1_Copy_1_Copy_1"/>
-      <w:bookmarkStart w:id="17" w:name="_bookmark12_Copy_1_Copy_1_Copy_1_Copy_1"/>
+      <w:bookmarkStart w:id="15" w:name="_bookmark11_Copy_1_Copy_1_Copy_1_Copy_1_"/>
+      <w:bookmarkStart w:id="16" w:name="_bookmark12_Copy_1_Copy_1_Copy_1_Copy_1_"/>
+      <w:bookmarkEnd w:id="15"/>
       <w:bookmarkEnd w:id="16"/>
-      <w:bookmarkEnd w:id="17"/>
       <w:r>
         <w:rPr>
           <w:w w:val="90"/>
@@ -9393,6 +9311,72 @@
       <w:r>
         <w:rPr/>
         <w:t>, effective 01 Jul 2019, became law.</w:t>
+      </w:r>
+    </w:p>
+  </w:footnote>
+  <w:footnote w:id="23">
+    <w:p>
+      <w:pPr>
+        <w:pStyle w:val="FootnoteText"/>
+        <w:rPr/>
+      </w:pPr>
+      <w:r>
+        <w:rPr>
+          <w:rStyle w:val="FootnoteCharacters"/>
+        </w:rPr>
+        <w:footnoteRef/>
+      </w:r>
+      <w:r>
+        <w:rPr/>
+        <w:t xml:space="preserve"> </w:t>
+      </w:r>
+      <w:r>
+        <w:rPr/>
+        <w:t>Here, “ownership chain” means when one or more entities own (part of) another entity which is in turn owned by one or more entities, etc.</w:t>
+      </w:r>
+    </w:p>
+  </w:footnote>
+  <w:footnote w:id="24">
+    <w:p>
+      <w:pPr>
+        <w:pStyle w:val="FootnoteText"/>
+        <w:rPr/>
+      </w:pPr>
+      <w:r>
+        <w:rPr>
+          <w:rStyle w:val="FootnoteCharacters"/>
+        </w:rPr>
+        <w:footnoteRef/>
+      </w:r>
+      <w:r>
+        <w:rPr/>
+        <w:t xml:space="preserve"> </w:t>
+      </w:r>
+      <w:r>
+        <w:rPr/>
+        <w:t>Kansas and Maryland don’t automatically exempt charter schools from their education code, but do allow specifically requested exemptions if granted.</w:t>
+      </w:r>
+    </w:p>
+  </w:footnote>
+  <w:footnote w:id="25">
+    <w:p>
+      <w:pPr>
+        <w:pStyle w:val="FootnoteText"/>
+        <w:rPr/>
+      </w:pPr>
+      <w:r>
+        <w:rPr>
+          <w:rStyle w:val="FootnoteCharacters"/>
+        </w:rPr>
+        <w:footnoteRef/>
+      </w:r>
+      <w:r>
+        <w:rPr/>
+        <w:t xml:space="preserve"> “</w:t>
+      </w:r>
+      <w:r>
+        <w:rPr/>
+        <w:t>Garcia (2018) says that “some charter schools perform well compared to district public schools, many perform about the  same, and others underperform relative to district public schools” (p.115).</w:t>
       </w:r>
     </w:p>
   </w:footnote>
@@ -9549,6 +9533,10 @@
   <w:style w:type="character" w:styleId="NumberingSymbols">
     <w:name w:val="Numbering Symbols"/>
     <w:qFormat/>
+    <w:rPr/>
+  </w:style>
+  <w:style w:type="character" w:styleId="LineNumber">
+    <w:name w:val="Line Number"/>
     <w:rPr/>
   </w:style>
   <w:style w:type="paragraph" w:styleId="Heading">
@@ -9732,7 +9720,9 @@
     <w:name w:val="Table"/>
     <w:basedOn w:val="Caption"/>
     <w:qFormat/>
-    <w:pPr/>
+    <w:pPr>
+      <w:keepNext w:val="true"/>
+    </w:pPr>
     <w:rPr/>
   </w:style>
   <w:style w:type="paragraph" w:styleId="Default">

</xml_diff>